<commit_message>
Updating from final version
</commit_message>
<xml_diff>
--- a/docs/report.docx
+++ b/docs/report.docx
@@ -1467,6 +1467,298 @@
       <w:r>
         <w:t>.</w:t>
       </w:r>
+    </w:p>
+    <w:p>
+      <w:pPr>
+        <w:spacing w:after="0"/>
+      </w:pPr>
+    </w:p>
+    <w:p>
+      <w:pPr>
+        <w:spacing w:after="0"/>
+        <w:rPr>
+          <w:b/>
+          <w:bCs/>
+        </w:rPr>
+      </w:pPr>
+      <w:r>
+        <w:rPr>
+          <w:b/>
+          <w:bCs/>
+        </w:rPr>
+        <w:t>Location Service stuff</w:t>
+      </w:r>
+    </w:p>
+    <w:p>
+      <w:pPr>
+        <w:spacing w:after="0"/>
+      </w:pPr>
+    </w:p>
+    <w:p>
+      <w:pPr>
+        <w:spacing w:after="0"/>
+        <w:rPr>
+          <w:b/>
+          <w:bCs/>
+        </w:rPr>
+      </w:pPr>
+      <w:r>
+        <w:rPr>
+          <w:b/>
+          <w:bCs/>
+        </w:rPr>
+        <w:t>Database Stuff</w:t>
+      </w:r>
+    </w:p>
+    <w:p>
+      <w:pPr>
+        <w:spacing w:after="0"/>
+        <w:rPr>
+          <w:b/>
+          <w:bCs/>
+        </w:rPr>
+      </w:pPr>
+    </w:p>
+    <w:p>
+      <w:pPr>
+        <w:spacing w:after="0"/>
+        <w:rPr>
+          <w:b/>
+          <w:bCs/>
+        </w:rPr>
+      </w:pPr>
+      <w:r>
+        <w:rPr>
+          <w:b/>
+          <w:bCs/>
+        </w:rPr>
+        <w:t>UI Stuff</w:t>
+      </w:r>
+    </w:p>
+    <w:p>
+      <w:pPr>
+        <w:spacing w:after="0"/>
+        <w:rPr>
+          <w:b/>
+          <w:bCs/>
+        </w:rPr>
+      </w:pPr>
+    </w:p>
+    <w:p>
+      <w:pPr>
+        <w:spacing w:after="0"/>
+        <w:rPr>
+          <w:b/>
+          <w:bCs/>
+        </w:rPr>
+      </w:pPr>
+      <w:r>
+        <w:rPr>
+          <w:b/>
+          <w:bCs/>
+        </w:rPr>
+        <w:t>Navigation depth stuff</w:t>
+      </w:r>
+    </w:p>
+    <w:p>
+      <w:pPr>
+        <w:spacing w:after="0"/>
+        <w:rPr>
+          <w:b/>
+          <w:bCs/>
+        </w:rPr>
+      </w:pPr>
+    </w:p>
+    <w:p>
+      <w:pPr>
+        <w:spacing w:after="0"/>
+        <w:rPr>
+          <w:b/>
+          <w:bCs/>
+        </w:rPr>
+      </w:pPr>
+      <w:r>
+        <w:rPr>
+          <w:b/>
+          <w:bCs/>
+        </w:rPr>
+        <w:t>Persistent UI</w:t>
+      </w:r>
+    </w:p>
+    <w:p>
+      <w:pPr>
+        <w:spacing w:after="0"/>
+        <w:rPr>
+          <w:b/>
+          <w:bCs/>
+        </w:rPr>
+      </w:pPr>
+    </w:p>
+    <w:p>
+      <w:pPr>
+        <w:spacing w:after="0"/>
+        <w:rPr>
+          <w:b/>
+          <w:bCs/>
+        </w:rPr>
+      </w:pPr>
+      <w:r>
+        <w:rPr>
+          <w:b/>
+          <w:bCs/>
+        </w:rPr>
+        <w:t>Data is not sanitized</w:t>
+      </w:r>
+    </w:p>
+    <w:p>
+      <w:pPr>
+        <w:spacing w:after="0"/>
+        <w:rPr>
+          <w:b/>
+          <w:bCs/>
+        </w:rPr>
+      </w:pPr>
+    </w:p>
+    <w:p>
+      <w:pPr>
+        <w:spacing w:after="0"/>
+        <w:rPr>
+          <w:b/>
+          <w:bCs/>
+        </w:rPr>
+      </w:pPr>
+      <w:r>
+        <w:rPr>
+          <w:b/>
+          <w:bCs/>
+        </w:rPr>
+        <w:t>KMZ DOES NOT HAVE ICONS, NEED TO USE KML BUT THIS NEEDS TO BE DOWNLOADED</w:t>
+      </w:r>
+    </w:p>
+    <w:p>
+      <w:pPr>
+        <w:spacing w:after="0"/>
+        <w:rPr>
+          <w:b/>
+          <w:bCs/>
+        </w:rPr>
+      </w:pPr>
+    </w:p>
+    <w:p>
+      <w:pPr>
+        <w:spacing w:after="0"/>
+        <w:rPr>
+          <w:b/>
+          <w:bCs/>
+        </w:rPr>
+      </w:pPr>
+      <w:r>
+        <w:rPr>
+          <w:b/>
+          <w:bCs/>
+        </w:rPr>
+        <w:t>Rest API</w:t>
+      </w:r>
+    </w:p>
+    <w:p>
+      <w:pPr>
+        <w:spacing w:after="0"/>
+        <w:rPr>
+          <w:b/>
+          <w:bCs/>
+        </w:rPr>
+      </w:pPr>
+    </w:p>
+    <w:p>
+      <w:pPr>
+        <w:spacing w:after="0"/>
+        <w:rPr>
+          <w:b/>
+          <w:bCs/>
+        </w:rPr>
+      </w:pPr>
+      <w:r>
+        <w:rPr>
+          <w:b/>
+          <w:bCs/>
+        </w:rPr>
+        <w:t>Voyage fagment</w:t>
+      </w:r>
+    </w:p>
+    <w:p>
+      <w:pPr>
+        <w:spacing w:after="0"/>
+        <w:rPr>
+          <w:b/>
+          <w:bCs/>
+        </w:rPr>
+      </w:pPr>
+    </w:p>
+    <w:p>
+      <w:pPr>
+        <w:spacing w:after="0"/>
+        <w:rPr>
+          <w:b/>
+          <w:bCs/>
+        </w:rPr>
+      </w:pPr>
+      <w:r>
+        <w:rPr>
+          <w:b/>
+          <w:bCs/>
+        </w:rPr>
+        <w:t>Logbook, syncing logbook with UI and database</w:t>
+      </w:r>
+    </w:p>
+    <w:p>
+      <w:pPr>
+        <w:spacing w:after="0"/>
+        <w:rPr>
+          <w:b/>
+          <w:bCs/>
+        </w:rPr>
+      </w:pPr>
+    </w:p>
+    <w:p>
+      <w:pPr>
+        <w:spacing w:after="0"/>
+        <w:rPr>
+          <w:b/>
+          <w:bCs/>
+        </w:rPr>
+      </w:pPr>
+      <w:r>
+        <w:rPr>
+          <w:b/>
+          <w:bCs/>
+        </w:rPr>
+        <w:t>Permission asking, BATTERY SAVING MODE ;(</w:t>
+      </w:r>
+    </w:p>
+    <w:p>
+      <w:pPr>
+        <w:spacing w:after="0"/>
+        <w:rPr>
+          <w:b/>
+          <w:bCs/>
+        </w:rPr>
+      </w:pPr>
+      <w:r>
+        <w:rPr>
+          <w:b/>
+          <w:bCs/>
+        </w:rPr>
+        <w:t>DATA USAGE KEEPING IT LOW</w:t>
+      </w:r>
+    </w:p>
+    <w:p>
+      <w:pPr>
+        <w:spacing w:after="0"/>
+        <w:rPr>
+          <w:b/>
+          <w:bCs/>
+        </w:rPr>
+      </w:pPr>
     </w:p>
     <w:p>
       <w:pPr>

</xml_diff>